<commit_message>
new file:   Basic Programming/#5 ATM Machine.ipynb 	new file:   Basic Programming/.ipynb_checkpoints/#5 ATM Machine-checkpoint.ipynb 	new file:   Basic Programming/cardholders.json
</commit_message>
<xml_diff>
--- a/TO DO LIST PYTHON PROGRAMMING.docx
+++ b/TO DO LIST PYTHON PROGRAMMING.docx
@@ -387,20 +387,44 @@
           </w:tcPr>
           <w:p>
             <w:pPr>
-              <w:jc w:val="center"/>
-              <w:rPr>
-                <w:rFonts w:ascii="Arial" w:hAnsi="Arial" w:cs="Arial"/>
-                <w:sz w:val="24"/>
-                <w:szCs w:val="24"/>
-              </w:rPr>
-            </w:pPr>
-            <w:r>
-              <w:rPr>
-                <w:rFonts w:ascii="Arial" w:hAnsi="Arial" w:cs="Arial"/>
-                <w:sz w:val="24"/>
-                <w:szCs w:val="24"/>
-              </w:rPr>
-              <w:t>Aplikasi Pengelolaan Tugas (Task Manager)</w:t>
+              <w:rPr>
+                <w:rFonts w:ascii="Arial" w:hAnsi="Arial" w:cs="Arial"/>
+                <w:b/>
+                <w:bCs/>
+                <w:sz w:val="24"/>
+                <w:szCs w:val="24"/>
+              </w:rPr>
+            </w:pPr>
+            <w:r>
+              <w:rPr>
+                <w:rFonts w:ascii="Arial" w:hAnsi="Arial" w:cs="Arial"/>
+                <w:b/>
+                <w:bCs/>
+                <w:sz w:val="24"/>
+                <w:szCs w:val="24"/>
+              </w:rPr>
+              <w:t>Aplikasi Pengelolaan Tugas (</w:t>
+            </w:r>
+            <w:r>
+              <w:rPr>
+                <w:rFonts w:ascii="Arial" w:hAnsi="Arial" w:cs="Arial"/>
+                <w:b/>
+                <w:bCs/>
+                <w:sz w:val="24"/>
+                <w:szCs w:val="24"/>
+                <w:lang w:val="en-US"/>
+              </w:rPr>
+              <w:t xml:space="preserve">12.11.2023 </w:t>
+            </w:r>
+            <w:r>
+              <w:rPr>
+                <w:rFonts w:ascii="Arial" w:hAnsi="Arial" w:cs="Arial"/>
+                <w:b/>
+                <w:bCs/>
+                <w:sz w:val="24"/>
+                <w:szCs w:val="24"/>
+              </w:rPr>
+              <w:t>Task Manager)</w:t>
             </w:r>
           </w:p>
         </w:tc>
@@ -2356,6 +2380,7 @@
   <w:style w:type="character" w:default="1" w:styleId="DefaultParagraphFont">
     <w:name w:val="Default Paragraph Font"/>
     <w:uiPriority w:val="1"/>
+    <w:semiHidden/>
     <w:unhideWhenUsed/>
   </w:style>
   <w:style w:type="table" w:default="1" w:styleId="TableNormal">

</xml_diff>

<commit_message>
new file:   Basic Programming/#6 Mini Project.ipynb 	new file:   Basic Programming/.ipynb_checkpoints/#6 Mini Project-checkpoint.ipynb 	new file:   Basic Programming/.ipynb_checkpoints/TesTeknikal_Karel A Karim Mewal-checkpoint.ipynb 	modified:   TO DO LIST PYTHON PROGRAMMING.docx 	deleted:    ~$ DO LIST PYTHON PROGRAMMING.docx
</commit_message>
<xml_diff>
--- a/TO DO LIST PYTHON PROGRAMMING.docx
+++ b/TO DO LIST PYTHON PROGRAMMING.docx
@@ -483,20 +483,35 @@
           </w:tcPr>
           <w:p>
             <w:pPr>
-              <w:jc w:val="center"/>
-              <w:rPr>
-                <w:rFonts w:ascii="Arial" w:hAnsi="Arial" w:cs="Arial"/>
-                <w:sz w:val="24"/>
-                <w:szCs w:val="24"/>
-              </w:rPr>
-            </w:pPr>
-            <w:r>
-              <w:rPr>
-                <w:rFonts w:ascii="Arial" w:hAnsi="Arial" w:cs="Arial"/>
+              <w:rPr>
+                <w:rFonts w:ascii="Arial" w:hAnsi="Arial" w:cs="Arial"/>
+                <w:b/>
+                <w:bCs/>
+                <w:sz w:val="24"/>
+                <w:szCs w:val="24"/>
+                <w:lang w:val="en-US"/>
+              </w:rPr>
+            </w:pPr>
+            <w:r>
+              <w:rPr>
+                <w:rFonts w:ascii="Arial" w:hAnsi="Arial" w:cs="Arial"/>
+                <w:b/>
+                <w:bCs/>
                 <w:sz w:val="24"/>
                 <w:szCs w:val="24"/>
               </w:rPr>
               <w:t>Simulasi ATM</w:t>
+            </w:r>
+            <w:r>
+              <w:rPr>
+                <w:rFonts w:ascii="Arial" w:hAnsi="Arial" w:cs="Arial"/>
+                <w:b/>
+                <w:bCs/>
+                <w:sz w:val="24"/>
+                <w:szCs w:val="24"/>
+                <w:lang w:val="en-US"/>
+              </w:rPr>
+              <w:t xml:space="preserve"> (14.11.2023 ATMS)</w:t>
             </w:r>
           </w:p>
         </w:tc>

</xml_diff>

<commit_message>
new file:   Basic Programming/#7 Calori Calculator.ipynb 	new file:   Basic Programming/#8 Tebak Kata.ipynb 	new file:   Basic Programming/#9 Word Search.ipynb 	modified:   TO DO LIST PYTHON PROGRAMMING.docx
</commit_message>
<xml_diff>
--- a/TO DO LIST PYTHON PROGRAMMING.docx
+++ b/TO DO LIST PYTHON PROGRAMMING.docx
@@ -15,6 +15,17 @@
           <w:lang w:val="en-US"/>
         </w:rPr>
       </w:pPr>
+      <w:r>
+        <w:rPr>
+          <w:rFonts w:ascii="Arial" w:hAnsi="Arial" w:cs="Arial"/>
+          <w:b/>
+          <w:bCs/>
+          <w:sz w:val="36"/>
+          <w:szCs w:val="36"/>
+          <w:lang w:val="en-US"/>
+        </w:rPr>
+        <w:t>cx</w:t>
+      </w:r>
       <w:r>
         <w:rPr>
           <w:rFonts w:ascii="Arial" w:hAnsi="Arial" w:cs="Arial"/>
@@ -645,13 +656,17 @@
               <w:jc w:val="center"/>
               <w:rPr>
                 <w:rFonts w:ascii="Arial" w:hAnsi="Arial" w:cs="Arial"/>
-                <w:sz w:val="24"/>
-                <w:szCs w:val="24"/>
-              </w:rPr>
-            </w:pPr>
-            <w:r>
-              <w:rPr>
-                <w:rFonts w:ascii="Arial" w:hAnsi="Arial" w:cs="Arial"/>
+                <w:b/>
+                <w:bCs/>
+                <w:sz w:val="24"/>
+                <w:szCs w:val="24"/>
+              </w:rPr>
+            </w:pPr>
+            <w:r>
+              <w:rPr>
+                <w:rFonts w:ascii="Arial" w:hAnsi="Arial" w:cs="Arial"/>
+                <w:b/>
+                <w:bCs/>
                 <w:sz w:val="24"/>
                 <w:szCs w:val="24"/>
               </w:rPr>
@@ -789,13 +804,17 @@
               <w:jc w:val="center"/>
               <w:rPr>
                 <w:rFonts w:ascii="Arial" w:hAnsi="Arial" w:cs="Arial"/>
-                <w:sz w:val="24"/>
-                <w:szCs w:val="24"/>
-              </w:rPr>
-            </w:pPr>
-            <w:r>
-              <w:rPr>
-                <w:rFonts w:ascii="Arial" w:hAnsi="Arial" w:cs="Arial"/>
+                <w:b/>
+                <w:bCs/>
+                <w:sz w:val="24"/>
+                <w:szCs w:val="24"/>
+              </w:rPr>
+            </w:pPr>
+            <w:r>
+              <w:rPr>
+                <w:rFonts w:ascii="Arial" w:hAnsi="Arial" w:cs="Arial"/>
+                <w:b/>
+                <w:bCs/>
                 <w:sz w:val="24"/>
                 <w:szCs w:val="24"/>
               </w:rPr>
@@ -861,13 +880,17 @@
               <w:jc w:val="center"/>
               <w:rPr>
                 <w:rFonts w:ascii="Arial" w:hAnsi="Arial" w:cs="Arial"/>
-                <w:sz w:val="24"/>
-                <w:szCs w:val="24"/>
-              </w:rPr>
-            </w:pPr>
-            <w:r>
-              <w:rPr>
-                <w:rFonts w:ascii="Arial" w:hAnsi="Arial" w:cs="Arial"/>
+                <w:b/>
+                <w:bCs/>
+                <w:sz w:val="24"/>
+                <w:szCs w:val="24"/>
+              </w:rPr>
+            </w:pPr>
+            <w:r>
+              <w:rPr>
+                <w:rFonts w:ascii="Arial" w:hAnsi="Arial" w:cs="Arial"/>
+                <w:b/>
+                <w:bCs/>
                 <w:sz w:val="24"/>
                 <w:szCs w:val="24"/>
               </w:rPr>

</xml_diff>